<commit_message>
update file2 add 3.use case
</commit_message>
<xml_diff>
--- a/Documents/2-PhatBieuBaiToan.docx
+++ b/Documents/2-PhatBieuBaiToan.docx
@@ -1589,8 +1589,6 @@
           <w:lang w:val="en-US"/>
         </w:rPr>
       </w:pPr>
-      <w:bookmarkStart w:id="0" w:name="_GoBack"/>
-      <w:bookmarkEnd w:id="0"/>
       <w:proofErr w:type="spellStart"/>
       <w:r>
         <w:rPr>
@@ -5737,6 +5735,255 @@
     <w:p>
       <w:pPr>
         <w:pStyle w:val="ListParagraph"/>
+        <w:numPr>
+          <w:ilvl w:val="1"/>
+          <w:numId w:val="33"/>
+        </w:numPr>
+        <w:spacing w:line="360" w:lineRule="auto"/>
+        <w:jc w:val="both"/>
+        <w:rPr>
+          <w:color w:val="0000FF"/>
+          <w:lang w:val="en-US"/>
+        </w:rPr>
+      </w:pPr>
+      <w:proofErr w:type="spellStart"/>
+      <w:proofErr w:type="gramStart"/>
+      <w:r>
+        <w:rPr>
+          <w:rFonts w:eastAsia="SimSun"/>
+          <w:color w:val="000000" w:themeColor="text1"/>
+          <w:lang w:val="en-US"/>
+        </w:rPr>
+        <w:t>nhân</w:t>
+      </w:r>
+      <w:proofErr w:type="spellEnd"/>
+      <w:proofErr w:type="gramEnd"/>
+      <w:r>
+        <w:rPr>
+          <w:rFonts w:eastAsia="SimSun"/>
+          <w:color w:val="000000" w:themeColor="text1"/>
+          <w:lang w:val="en-US"/>
+        </w:rPr>
+        <w:t xml:space="preserve"> </w:t>
+      </w:r>
+      <w:proofErr w:type="spellStart"/>
+      <w:r>
+        <w:rPr>
+          <w:rFonts w:eastAsia="SimSun"/>
+          <w:color w:val="000000" w:themeColor="text1"/>
+          <w:lang w:val="en-US"/>
+        </w:rPr>
+        <w:t>viên</w:t>
+      </w:r>
+      <w:proofErr w:type="spellEnd"/>
+      <w:r>
+        <w:rPr>
+          <w:rFonts w:eastAsia="SimSun"/>
+          <w:color w:val="000000" w:themeColor="text1"/>
+          <w:lang w:val="en-US"/>
+        </w:rPr>
+        <w:t xml:space="preserve"> </w:t>
+      </w:r>
+      <w:proofErr w:type="spellStart"/>
+      <w:r>
+        <w:rPr>
+          <w:rFonts w:eastAsia="SimSun"/>
+          <w:color w:val="000000" w:themeColor="text1"/>
+          <w:lang w:val="en-US"/>
+        </w:rPr>
+        <w:t>có</w:t>
+      </w:r>
+      <w:proofErr w:type="spellEnd"/>
+      <w:r>
+        <w:rPr>
+          <w:rFonts w:eastAsia="SimSun"/>
+          <w:color w:val="000000" w:themeColor="text1"/>
+          <w:lang w:val="en-US"/>
+        </w:rPr>
+        <w:t xml:space="preserve"> </w:t>
+      </w:r>
+      <w:proofErr w:type="spellStart"/>
+      <w:r>
+        <w:rPr>
+          <w:rFonts w:eastAsia="SimSun"/>
+          <w:color w:val="000000" w:themeColor="text1"/>
+          <w:lang w:val="en-US"/>
+        </w:rPr>
+        <w:t>thể</w:t>
+      </w:r>
+      <w:proofErr w:type="spellEnd"/>
+      <w:r>
+        <w:rPr>
+          <w:rFonts w:eastAsia="SimSun"/>
+          <w:color w:val="000000" w:themeColor="text1"/>
+          <w:lang w:val="en-US"/>
+        </w:rPr>
+        <w:t xml:space="preserve"> </w:t>
+      </w:r>
+      <w:proofErr w:type="spellStart"/>
+      <w:r>
+        <w:rPr>
+          <w:rFonts w:eastAsia="SimSun"/>
+          <w:color w:val="000000" w:themeColor="text1"/>
+          <w:lang w:val="en-US"/>
+        </w:rPr>
+        <w:t>xem</w:t>
+      </w:r>
+      <w:proofErr w:type="spellEnd"/>
+      <w:r>
+        <w:rPr>
+          <w:rFonts w:eastAsia="SimSun"/>
+          <w:color w:val="000000" w:themeColor="text1"/>
+          <w:lang w:val="en-US"/>
+        </w:rPr>
+        <w:t xml:space="preserve"> </w:t>
+      </w:r>
+      <w:proofErr w:type="spellStart"/>
+      <w:r>
+        <w:rPr>
+          <w:rFonts w:eastAsia="SimSun"/>
+          <w:color w:val="000000" w:themeColor="text1"/>
+          <w:lang w:val="en-US"/>
+        </w:rPr>
+        <w:t>đượ</w:t>
+      </w:r>
+      <w:r>
+        <w:rPr>
+          <w:rFonts w:eastAsia="SimSun"/>
+          <w:color w:val="000000" w:themeColor="text1"/>
+          <w:lang w:val="en-US"/>
+        </w:rPr>
+        <w:t>c</w:t>
+      </w:r>
+      <w:proofErr w:type="spellEnd"/>
+      <w:r>
+        <w:rPr>
+          <w:rFonts w:eastAsia="SimSun"/>
+          <w:color w:val="000000" w:themeColor="text1"/>
+          <w:lang w:val="en-US"/>
+        </w:rPr>
+        <w:t xml:space="preserve"> </w:t>
+      </w:r>
+      <w:proofErr w:type="spellStart"/>
+      <w:r>
+        <w:rPr>
+          <w:rFonts w:eastAsia="SimSun"/>
+          <w:color w:val="000000" w:themeColor="text1"/>
+          <w:lang w:val="en-US"/>
+        </w:rPr>
+        <w:t>danh</w:t>
+      </w:r>
+      <w:proofErr w:type="spellEnd"/>
+      <w:r>
+        <w:rPr>
+          <w:rFonts w:eastAsia="SimSun"/>
+          <w:color w:val="000000" w:themeColor="text1"/>
+          <w:lang w:val="en-US"/>
+        </w:rPr>
+        <w:t xml:space="preserve"> </w:t>
+      </w:r>
+      <w:proofErr w:type="spellStart"/>
+      <w:r>
+        <w:rPr>
+          <w:rFonts w:eastAsia="SimSun"/>
+          <w:color w:val="000000" w:themeColor="text1"/>
+          <w:lang w:val="en-US"/>
+        </w:rPr>
+        <w:t>sách</w:t>
+      </w:r>
+      <w:proofErr w:type="spellEnd"/>
+      <w:r>
+        <w:rPr>
+          <w:rFonts w:eastAsia="SimSun"/>
+          <w:color w:val="000000" w:themeColor="text1"/>
+          <w:lang w:val="en-US"/>
+        </w:rPr>
+        <w:t xml:space="preserve"> </w:t>
+      </w:r>
+      <w:proofErr w:type="spellStart"/>
+      <w:r>
+        <w:rPr>
+          <w:rFonts w:eastAsia="SimSun"/>
+          <w:color w:val="000000" w:themeColor="text1"/>
+          <w:lang w:val="en-US"/>
+        </w:rPr>
+        <w:t>thông</w:t>
+      </w:r>
+      <w:proofErr w:type="spellEnd"/>
+      <w:r>
+        <w:rPr>
+          <w:rFonts w:eastAsia="SimSun"/>
+          <w:color w:val="000000" w:themeColor="text1"/>
+          <w:lang w:val="en-US"/>
+        </w:rPr>
+        <w:t xml:space="preserve"> tin </w:t>
+      </w:r>
+      <w:proofErr w:type="spellStart"/>
+      <w:r>
+        <w:rPr>
+          <w:rFonts w:eastAsia="SimSun"/>
+          <w:color w:val="000000" w:themeColor="text1"/>
+          <w:lang w:val="en-US"/>
+        </w:rPr>
+        <w:t>hà</w:t>
+      </w:r>
+      <w:r>
+        <w:rPr>
+          <w:rFonts w:eastAsia="SimSun"/>
+          <w:color w:val="000000" w:themeColor="text1"/>
+          <w:lang w:val="en-US"/>
+        </w:rPr>
+        <w:t>ng</w:t>
+      </w:r>
+      <w:proofErr w:type="spellEnd"/>
+      <w:r>
+        <w:rPr>
+          <w:rFonts w:eastAsia="SimSun"/>
+          <w:color w:val="000000" w:themeColor="text1"/>
+          <w:lang w:val="en-US"/>
+        </w:rPr>
+        <w:t xml:space="preserve"> </w:t>
+      </w:r>
+      <w:proofErr w:type="spellStart"/>
+      <w:r>
+        <w:rPr>
+          <w:rFonts w:eastAsia="SimSun"/>
+          <w:color w:val="000000" w:themeColor="text1"/>
+          <w:lang w:val="en-US"/>
+        </w:rPr>
+        <w:t>cần</w:t>
+      </w:r>
+      <w:proofErr w:type="spellEnd"/>
+      <w:r>
+        <w:rPr>
+          <w:rFonts w:eastAsia="SimSun"/>
+          <w:color w:val="000000" w:themeColor="text1"/>
+          <w:lang w:val="en-US"/>
+        </w:rPr>
+        <w:t xml:space="preserve"> </w:t>
+      </w:r>
+      <w:proofErr w:type="spellStart"/>
+      <w:r>
+        <w:rPr>
+          <w:rFonts w:eastAsia="SimSun"/>
+          <w:color w:val="000000" w:themeColor="text1"/>
+          <w:lang w:val="en-US"/>
+        </w:rPr>
+        <w:t>giao</w:t>
+      </w:r>
+      <w:proofErr w:type="spellEnd"/>
+      <w:r>
+        <w:rPr>
+          <w:rFonts w:eastAsia="SimSun"/>
+          <w:color w:val="000000" w:themeColor="text1"/>
+          <w:lang w:val="en-US"/>
+        </w:rPr>
+        <w:t>.</w:t>
+      </w:r>
+    </w:p>
+    <w:p>
+      <w:pPr>
+        <w:pStyle w:val="ListParagraph"/>
         <w:keepLines/>
         <w:numPr>
           <w:ilvl w:val="1"/>
@@ -5756,16 +6003,34 @@
           <w:color w:val="000000" w:themeColor="text1"/>
           <w:lang w:val="en-US"/>
         </w:rPr>
-        <w:t>Khách</w:t>
-      </w:r>
-      <w:proofErr w:type="spellEnd"/>
-      <w:r>
-        <w:rPr>
-          <w:rFonts w:eastAsia="SimSun"/>
-          <w:color w:val="000000" w:themeColor="text1"/>
-          <w:lang w:val="en-US"/>
-        </w:rPr>
-        <w:t xml:space="preserve"> hang </w:t>
+        <w:t>Người</w:t>
+      </w:r>
+      <w:proofErr w:type="spellEnd"/>
+      <w:r>
+        <w:rPr>
+          <w:rFonts w:eastAsia="SimSun"/>
+          <w:color w:val="000000" w:themeColor="text1"/>
+          <w:lang w:val="en-US"/>
+        </w:rPr>
+        <w:t xml:space="preserve"> </w:t>
+      </w:r>
+      <w:proofErr w:type="spellStart"/>
+      <w:r>
+        <w:rPr>
+          <w:rFonts w:eastAsia="SimSun"/>
+          <w:color w:val="000000" w:themeColor="text1"/>
+          <w:lang w:val="en-US"/>
+        </w:rPr>
+        <w:t>dùng</w:t>
+      </w:r>
+      <w:proofErr w:type="spellEnd"/>
+      <w:r>
+        <w:rPr>
+          <w:rFonts w:eastAsia="SimSun"/>
+          <w:color w:val="000000" w:themeColor="text1"/>
+          <w:lang w:val="en-US"/>
+        </w:rPr>
+        <w:t xml:space="preserve"> </w:t>
       </w:r>
       <w:proofErr w:type="spellStart"/>
       <w:r>
@@ -6273,257 +6538,8 @@
         </w:rPr>
         <w:t>.</w:t>
       </w:r>
-    </w:p>
-    <w:p>
-      <w:pPr>
-        <w:pStyle w:val="ListParagraph"/>
-        <w:numPr>
-          <w:ilvl w:val="1"/>
-          <w:numId w:val="33"/>
-        </w:numPr>
-        <w:spacing w:line="360" w:lineRule="auto"/>
-        <w:jc w:val="both"/>
-        <w:rPr>
-          <w:color w:val="0000FF"/>
-          <w:lang w:val="en-US"/>
-        </w:rPr>
-      </w:pPr>
-      <w:proofErr w:type="spellStart"/>
-      <w:proofErr w:type="gramStart"/>
-      <w:r>
-        <w:rPr>
-          <w:rFonts w:eastAsia="SimSun"/>
-          <w:color w:val="000000" w:themeColor="text1"/>
-          <w:lang w:val="en-US"/>
-        </w:rPr>
-        <w:t>nhân</w:t>
-      </w:r>
-      <w:proofErr w:type="spellEnd"/>
-      <w:proofErr w:type="gramEnd"/>
-      <w:r>
-        <w:rPr>
-          <w:rFonts w:eastAsia="SimSun"/>
-          <w:color w:val="000000" w:themeColor="text1"/>
-          <w:lang w:val="en-US"/>
-        </w:rPr>
-        <w:t xml:space="preserve"> </w:t>
-      </w:r>
-      <w:proofErr w:type="spellStart"/>
-      <w:r>
-        <w:rPr>
-          <w:rFonts w:eastAsia="SimSun"/>
-          <w:color w:val="000000" w:themeColor="text1"/>
-          <w:lang w:val="en-US"/>
-        </w:rPr>
-        <w:t>viên</w:t>
-      </w:r>
-      <w:proofErr w:type="spellEnd"/>
-      <w:r>
-        <w:rPr>
-          <w:rFonts w:eastAsia="SimSun"/>
-          <w:color w:val="000000" w:themeColor="text1"/>
-          <w:lang w:val="en-US"/>
-        </w:rPr>
-        <w:t xml:space="preserve"> </w:t>
-      </w:r>
-      <w:proofErr w:type="spellStart"/>
-      <w:r>
-        <w:rPr>
-          <w:rFonts w:eastAsia="SimSun"/>
-          <w:color w:val="000000" w:themeColor="text1"/>
-          <w:lang w:val="en-US"/>
-        </w:rPr>
-        <w:t>giao</w:t>
-      </w:r>
-      <w:proofErr w:type="spellEnd"/>
-      <w:r>
-        <w:rPr>
-          <w:rFonts w:eastAsia="SimSun"/>
-          <w:color w:val="000000" w:themeColor="text1"/>
-          <w:lang w:val="en-US"/>
-        </w:rPr>
-        <w:t xml:space="preserve"> </w:t>
-      </w:r>
-      <w:proofErr w:type="spellStart"/>
-      <w:r>
-        <w:rPr>
-          <w:rFonts w:eastAsia="SimSun"/>
-          <w:color w:val="000000" w:themeColor="text1"/>
-          <w:lang w:val="en-US"/>
-        </w:rPr>
-        <w:t>hàng</w:t>
-      </w:r>
-      <w:proofErr w:type="spellEnd"/>
-      <w:r>
-        <w:rPr>
-          <w:rFonts w:eastAsia="SimSun"/>
-          <w:color w:val="000000" w:themeColor="text1"/>
-          <w:lang w:val="en-US"/>
-        </w:rPr>
-        <w:t xml:space="preserve"> </w:t>
-      </w:r>
-      <w:proofErr w:type="spellStart"/>
-      <w:r>
-        <w:rPr>
-          <w:rFonts w:eastAsia="SimSun"/>
-          <w:color w:val="000000" w:themeColor="text1"/>
-          <w:lang w:val="en-US"/>
-        </w:rPr>
-        <w:t>có</w:t>
-      </w:r>
-      <w:proofErr w:type="spellEnd"/>
-      <w:r>
-        <w:rPr>
-          <w:rFonts w:eastAsia="SimSun"/>
-          <w:color w:val="000000" w:themeColor="text1"/>
-          <w:lang w:val="en-US"/>
-        </w:rPr>
-        <w:t xml:space="preserve"> </w:t>
-      </w:r>
-      <w:proofErr w:type="spellStart"/>
-      <w:r>
-        <w:rPr>
-          <w:rFonts w:eastAsia="SimSun"/>
-          <w:color w:val="000000" w:themeColor="text1"/>
-          <w:lang w:val="en-US"/>
-        </w:rPr>
-        <w:t>thể</w:t>
-      </w:r>
-      <w:proofErr w:type="spellEnd"/>
-      <w:r>
-        <w:rPr>
-          <w:rFonts w:eastAsia="SimSun"/>
-          <w:color w:val="000000" w:themeColor="text1"/>
-          <w:lang w:val="en-US"/>
-        </w:rPr>
-        <w:t xml:space="preserve"> </w:t>
-      </w:r>
-      <w:proofErr w:type="spellStart"/>
-      <w:r>
-        <w:rPr>
-          <w:rFonts w:eastAsia="SimSun"/>
-          <w:color w:val="000000" w:themeColor="text1"/>
-          <w:lang w:val="en-US"/>
-        </w:rPr>
-        <w:t>xem</w:t>
-      </w:r>
-      <w:proofErr w:type="spellEnd"/>
-      <w:r>
-        <w:rPr>
-          <w:rFonts w:eastAsia="SimSun"/>
-          <w:color w:val="000000" w:themeColor="text1"/>
-          <w:lang w:val="en-US"/>
-        </w:rPr>
-        <w:t xml:space="preserve"> </w:t>
-      </w:r>
-      <w:proofErr w:type="spellStart"/>
-      <w:r>
-        <w:rPr>
-          <w:rFonts w:eastAsia="SimSun"/>
-          <w:color w:val="000000" w:themeColor="text1"/>
-          <w:lang w:val="en-US"/>
-        </w:rPr>
-        <w:t>được</w:t>
-      </w:r>
-      <w:proofErr w:type="spellEnd"/>
-      <w:r>
-        <w:rPr>
-          <w:rFonts w:eastAsia="SimSun"/>
-          <w:color w:val="000000" w:themeColor="text1"/>
-          <w:lang w:val="en-US"/>
-        </w:rPr>
-        <w:t xml:space="preserve"> </w:t>
-      </w:r>
-      <w:proofErr w:type="spellStart"/>
-      <w:r>
-        <w:rPr>
-          <w:rFonts w:eastAsia="SimSun"/>
-          <w:color w:val="000000" w:themeColor="text1"/>
-          <w:lang w:val="en-US"/>
-        </w:rPr>
-        <w:t>danh</w:t>
-      </w:r>
-      <w:proofErr w:type="spellEnd"/>
-      <w:r>
-        <w:rPr>
-          <w:rFonts w:eastAsia="SimSun"/>
-          <w:color w:val="000000" w:themeColor="text1"/>
-          <w:lang w:val="en-US"/>
-        </w:rPr>
-        <w:t xml:space="preserve"> </w:t>
-      </w:r>
-      <w:proofErr w:type="spellStart"/>
-      <w:r>
-        <w:rPr>
-          <w:rFonts w:eastAsia="SimSun"/>
-          <w:color w:val="000000" w:themeColor="text1"/>
-          <w:lang w:val="en-US"/>
-        </w:rPr>
-        <w:t>sách</w:t>
-      </w:r>
-      <w:proofErr w:type="spellEnd"/>
-      <w:r>
-        <w:rPr>
-          <w:rFonts w:eastAsia="SimSun"/>
-          <w:color w:val="000000" w:themeColor="text1"/>
-          <w:lang w:val="en-US"/>
-        </w:rPr>
-        <w:t xml:space="preserve"> </w:t>
-      </w:r>
-      <w:proofErr w:type="spellStart"/>
-      <w:r>
-        <w:rPr>
-          <w:rFonts w:eastAsia="SimSun"/>
-          <w:color w:val="000000" w:themeColor="text1"/>
-          <w:lang w:val="en-US"/>
-        </w:rPr>
-        <w:t>thông</w:t>
-      </w:r>
-      <w:proofErr w:type="spellEnd"/>
-      <w:r>
-        <w:rPr>
-          <w:rFonts w:eastAsia="SimSun"/>
-          <w:color w:val="000000" w:themeColor="text1"/>
-          <w:lang w:val="en-US"/>
-        </w:rPr>
-        <w:t xml:space="preserve"> tin hang </w:t>
-      </w:r>
-      <w:proofErr w:type="spellStart"/>
-      <w:r>
-        <w:rPr>
-          <w:rFonts w:eastAsia="SimSun"/>
-          <w:color w:val="000000" w:themeColor="text1"/>
-          <w:lang w:val="en-US"/>
-        </w:rPr>
-        <w:t>cần</w:t>
-      </w:r>
-      <w:proofErr w:type="spellEnd"/>
-      <w:r>
-        <w:rPr>
-          <w:rFonts w:eastAsia="SimSun"/>
-          <w:color w:val="000000" w:themeColor="text1"/>
-          <w:lang w:val="en-US"/>
-        </w:rPr>
-        <w:t xml:space="preserve"> </w:t>
-      </w:r>
-      <w:proofErr w:type="spellStart"/>
-      <w:r>
-        <w:rPr>
-          <w:rFonts w:eastAsia="SimSun"/>
-          <w:color w:val="000000" w:themeColor="text1"/>
-          <w:lang w:val="en-US"/>
-        </w:rPr>
-        <w:t>giao</w:t>
-      </w:r>
-      <w:proofErr w:type="spellEnd"/>
-      <w:r>
-        <w:rPr>
-          <w:rFonts w:eastAsia="SimSun"/>
-          <w:color w:val="000000" w:themeColor="text1"/>
-          <w:lang w:val="en-US"/>
-        </w:rPr>
-        <w:t>.</w:t>
-      </w:r>
+      <w:bookmarkStart w:id="0" w:name="_GoBack"/>
+      <w:bookmarkEnd w:id="0"/>
     </w:p>
     <w:p>
       <w:pPr>
@@ -8231,7 +8247,7 @@
               <w:rStyle w:val="PageNumber"/>
               <w:noProof/>
             </w:rPr>
-            <w:t>2</w:t>
+            <w:t>1</w:t>
           </w:r>
           <w:r>
             <w:rPr>
@@ -8424,7 +8440,7 @@
         </mc:Choice>
         <mc:Fallback>
           <w:pict>
-            <v:shape w14:anchorId="78C6620B" id="Freeform 1" o:spid="_x0000_s1026" style="position:absolute;margin-left:0;margin-top:0;width:93.15pt;height:813pt;flip:x;z-index:251654144;visibility:visible;mso-wrap-style:square;mso-width-percent:0;mso-height-percent:0;mso-wrap-distance-left:9pt;mso-wrap-distance-top:0;mso-wrap-distance-right:9pt;mso-wrap-distance-bottom:0;mso-position-horizontal:absolute;mso-position-horizontal-relative:page;mso-position-vertical:absolute;mso-position-vertical-relative:page;mso-width-percent:0;mso-height-percent:0;mso-width-relative:page;mso-height-relative:page;v-text-anchor:top" coordsize="502,3168" o:gfxdata="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" path="m502,c93,,93,,93,,146,383,323,1900,,3168v502,,502,,502,l502,xe" fillcolor="#8db3e2" stroked="f" strokecolor="#212120">
+            <v:shape w14:anchorId="645A2B8A" id="Freeform 1" o:spid="_x0000_s1026" style="position:absolute;margin-left:0;margin-top:0;width:93.15pt;height:813pt;flip:x;z-index:251654144;visibility:visible;mso-wrap-style:square;mso-width-percent:0;mso-height-percent:0;mso-wrap-distance-left:9pt;mso-wrap-distance-top:0;mso-wrap-distance-right:9pt;mso-wrap-distance-bottom:0;mso-position-horizontal:absolute;mso-position-horizontal-relative:page;mso-position-vertical:absolute;mso-position-vertical-relative:page;mso-width-percent:0;mso-height-percent:0;mso-width-relative:page;mso-height-relative:page;v-text-anchor:top" coordsize="502,3168" o:gfxdata="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" path="m502,c93,,93,,93,,146,383,323,1900,,3168v502,,502,,502,l502,xe" fillcolor="#8db3e2" stroked="f" strokecolor="#212120">
               <v:fill color2="#1f497d" rotate="t" focus="100%" type="gradient"/>
               <v:shadow color="#8c8682"/>
               <v:path arrowok="t" o:connecttype="custom" o:connectlocs="1183005,0;219162,0;0,10325100;1183005,10325100;1183005,0" o:connectangles="0,0,0,0,0"/>
@@ -9401,7 +9417,7 @@
         <v:path o:extrusionok="f" gradientshapeok="t" o:connecttype="rect"/>
         <o:lock v:ext="edit" aspectratio="t"/>
       </v:shapetype>
-      <v:shape id="_x0000_i1042" type="#_x0000_t75" style="width:11.25pt;height:11.25pt" o:bullet="t">
+      <v:shape id="_x0000_i1030" type="#_x0000_t75" style="width:11.25pt;height:11.25pt" o:bullet="t">
         <v:imagedata r:id="rId1" o:title="msoF779"/>
       </v:shape>
     </w:pict>
@@ -12069,7 +12085,7 @@
 </file>
 
 <file path=customXml/itemProps1.xml><?xml version="1.0" encoding="utf-8"?>
-<ds:datastoreItem xmlns:ds="http://schemas.openxmlformats.org/officeDocument/2006/customXml" ds:itemID="{CD2C35C2-4DE7-44C8-9597-30B126E629B9}">
+<ds:datastoreItem xmlns:ds="http://schemas.openxmlformats.org/officeDocument/2006/customXml" ds:itemID="{1F2B7820-05A0-400C-A04F-E1C273CE9ED3}">
   <ds:schemaRefs>
     <ds:schemaRef ds:uri="http://schemas.openxmlformats.org/officeDocument/2006/bibliography"/>
   </ds:schemaRefs>

</xml_diff>